<commit_message>
Importing load in HIVE
Perform incremental load in Hive
Read from MySQL Table and load it in Hive table.
Create hive table if it does not exist.
If it exists, perform the incremental load.
</commit_message>
<xml_diff>
--- a/Assignment11.2_Session11.docx
+++ b/Assignment11.2_Session11.docx
@@ -506,7 +506,7 @@
           <w:r>
             <w:fldChar w:fldCharType="separate"/>
           </w:r>
-          <w:hyperlink w:anchor="_Toc500276130" w:history="1">
+          <w:hyperlink w:anchor="_Toc500348880" w:history="1">
             <w:r>
               <w:rPr>
                 <w:rStyle w:val="Hyperlink"/>
@@ -533,284 +533,7 @@
                 <w:noProof/>
                 <w:webHidden/>
               </w:rPr>
-              <w:instrText xml:space="preserve"> PAGEREF _Toc500276130 \h </w:instrText>
-            </w:r>
-            <w:r>
-              <w:rPr>
-                <w:noProof/>
-                <w:webHidden/>
-              </w:rPr>
-            </w:r>
-            <w:r>
-              <w:rPr>
-                <w:noProof/>
-                <w:webHidden/>
-              </w:rPr>
-              <w:fldChar w:fldCharType="separate"/>
-            </w:r>
-            <w:r>
-              <w:rPr>
-                <w:noProof/>
-                <w:webHidden/>
-              </w:rPr>
-              <w:t>1</w:t>
-            </w:r>
-            <w:r>
-              <w:rPr>
-                <w:noProof/>
-                <w:webHidden/>
-              </w:rPr>
-              <w:fldChar w:fldCharType="end"/>
-            </w:r>
-          </w:hyperlink>
-        </w:p>
-        <w:p>
-          <w:pPr>
-            <w:pStyle w:val="TOC1"/>
-            <w:tabs>
-              <w:tab w:val="right" w:leader="dot" w:pos="9350"/>
-            </w:tabs>
-            <w:rPr>
-              <w:rFonts w:eastAsiaTheme="minorEastAsia"/>
-              <w:noProof/>
-            </w:rPr>
-          </w:pPr>
-          <w:hyperlink w:anchor="_Toc500276131" w:history="1">
-            <w:r>
-              <w:rPr>
-                <w:rStyle w:val="Hyperlink"/>
-                <w:noProof/>
-              </w:rPr>
-              <w:t>Problem Statement</w:t>
-            </w:r>
-            <w:r>
-              <w:rPr>
-                <w:noProof/>
-                <w:webHidden/>
-              </w:rPr>
-              <w:tab/>
-            </w:r>
-            <w:r>
-              <w:rPr>
-                <w:noProof/>
-                <w:webHidden/>
-              </w:rPr>
-              <w:fldChar w:fldCharType="begin"/>
-            </w:r>
-            <w:r>
-              <w:rPr>
-                <w:noProof/>
-                <w:webHidden/>
-              </w:rPr>
-              <w:instrText xml:space="preserve"> PAGEREF _Toc500276131 \h </w:instrText>
-            </w:r>
-            <w:r>
-              <w:rPr>
-                <w:noProof/>
-                <w:webHidden/>
-              </w:rPr>
-            </w:r>
-            <w:r>
-              <w:rPr>
-                <w:noProof/>
-                <w:webHidden/>
-              </w:rPr>
-              <w:fldChar w:fldCharType="separate"/>
-            </w:r>
-            <w:r>
-              <w:rPr>
-                <w:noProof/>
-                <w:webHidden/>
-              </w:rPr>
-              <w:t>1</w:t>
-            </w:r>
-            <w:r>
-              <w:rPr>
-                <w:noProof/>
-                <w:webHidden/>
-              </w:rPr>
-              <w:fldChar w:fldCharType="end"/>
-            </w:r>
-          </w:hyperlink>
-        </w:p>
-        <w:p>
-          <w:pPr>
-            <w:pStyle w:val="TOC1"/>
-            <w:tabs>
-              <w:tab w:val="right" w:leader="dot" w:pos="9350"/>
-            </w:tabs>
-            <w:rPr>
-              <w:rFonts w:eastAsiaTheme="minorEastAsia"/>
-              <w:noProof/>
-            </w:rPr>
-          </w:pPr>
-          <w:hyperlink w:anchor="_Toc500276132" w:history="1">
-            <w:r>
-              <w:rPr>
-                <w:rStyle w:val="Hyperlink"/>
-                <w:rFonts w:ascii="Calibri" w:hAnsi="Calibri" w:cs="Calibri"/>
-                <w:noProof/>
-              </w:rPr>
-              <w:t>If it exists, perform the incremental load.</w:t>
-            </w:r>
-            <w:r>
-              <w:rPr>
-                <w:noProof/>
-                <w:webHidden/>
-              </w:rPr>
-              <w:tab/>
-            </w:r>
-            <w:r>
-              <w:rPr>
-                <w:noProof/>
-                <w:webHidden/>
-              </w:rPr>
-              <w:fldChar w:fldCharType="begin"/>
-            </w:r>
-            <w:r>
-              <w:rPr>
-                <w:noProof/>
-                <w:webHidden/>
-              </w:rPr>
-              <w:instrText xml:space="preserve"> PAGEREF _Toc500276132 \h </w:instrText>
-            </w:r>
-            <w:r>
-              <w:rPr>
-                <w:noProof/>
-                <w:webHidden/>
-              </w:rPr>
-            </w:r>
-            <w:r>
-              <w:rPr>
-                <w:noProof/>
-                <w:webHidden/>
-              </w:rPr>
-              <w:fldChar w:fldCharType="separate"/>
-            </w:r>
-            <w:r>
-              <w:rPr>
-                <w:noProof/>
-                <w:webHidden/>
-              </w:rPr>
-              <w:t>1</w:t>
-            </w:r>
-            <w:r>
-              <w:rPr>
-                <w:noProof/>
-                <w:webHidden/>
-              </w:rPr>
-              <w:fldChar w:fldCharType="end"/>
-            </w:r>
-          </w:hyperlink>
-        </w:p>
-        <w:p>
-          <w:pPr>
-            <w:pStyle w:val="TOC1"/>
-            <w:tabs>
-              <w:tab w:val="right" w:leader="dot" w:pos="9350"/>
-            </w:tabs>
-            <w:rPr>
-              <w:rFonts w:eastAsiaTheme="minorEastAsia"/>
-              <w:noProof/>
-            </w:rPr>
-          </w:pPr>
-          <w:hyperlink w:anchor="_Toc500276133" w:history="1">
-            <w:r>
-              <w:rPr>
-                <w:rStyle w:val="Hyperlink"/>
-                <w:noProof/>
-              </w:rPr>
-              <w:t>Prerequisite</w:t>
-            </w:r>
-            <w:r>
-              <w:rPr>
-                <w:noProof/>
-                <w:webHidden/>
-              </w:rPr>
-              <w:tab/>
-            </w:r>
-            <w:r>
-              <w:rPr>
-                <w:noProof/>
-                <w:webHidden/>
-              </w:rPr>
-              <w:fldChar w:fldCharType="begin"/>
-            </w:r>
-            <w:r>
-              <w:rPr>
-                <w:noProof/>
-                <w:webHidden/>
-              </w:rPr>
-              <w:instrText xml:space="preserve"> PAGEREF _Toc500276133 \h </w:instrText>
-            </w:r>
-            <w:r>
-              <w:rPr>
-                <w:noProof/>
-                <w:webHidden/>
-              </w:rPr>
-            </w:r>
-            <w:r>
-              <w:rPr>
-                <w:noProof/>
-                <w:webHidden/>
-              </w:rPr>
-              <w:fldChar w:fldCharType="separate"/>
-            </w:r>
-            <w:r>
-              <w:rPr>
-                <w:noProof/>
-                <w:webHidden/>
-              </w:rPr>
-              <w:t>1</w:t>
-            </w:r>
-            <w:r>
-              <w:rPr>
-                <w:noProof/>
-                <w:webHidden/>
-              </w:rPr>
-              <w:fldChar w:fldCharType="end"/>
-            </w:r>
-          </w:hyperlink>
-        </w:p>
-        <w:p>
-          <w:pPr>
-            <w:pStyle w:val="TOC1"/>
-            <w:tabs>
-              <w:tab w:val="right" w:leader="dot" w:pos="9350"/>
-            </w:tabs>
-            <w:rPr>
-              <w:rFonts w:eastAsiaTheme="minorEastAsia"/>
-              <w:noProof/>
-            </w:rPr>
-          </w:pPr>
-          <w:hyperlink w:anchor="_Toc500276134" w:history="1">
-            <w:r>
-              <w:rPr>
-                <w:rStyle w:val="Hyperlink"/>
-                <w:noProof/>
-              </w:rPr>
-              <w:t>Task</w:t>
-            </w:r>
-            <w:r>
-              <w:rPr>
-                <w:noProof/>
-                <w:webHidden/>
-              </w:rPr>
-              <w:tab/>
-            </w:r>
-            <w:r>
-              <w:rPr>
-                <w:noProof/>
-                <w:webHidden/>
-              </w:rPr>
-              <w:fldChar w:fldCharType="begin"/>
-            </w:r>
-            <w:r>
-              <w:rPr>
-                <w:noProof/>
-                <w:webHidden/>
-              </w:rPr>
-              <w:instrText xml:space="preserve"> PAGEREF _Toc500276134 \h </w:instrText>
+              <w:instrText xml:space="preserve"> PAGEREF _Toc500348880 \h </w:instrText>
             </w:r>
             <w:r>
               <w:rPr>
@@ -843,6 +566,282 @@
         </w:p>
         <w:p>
           <w:pPr>
+            <w:pStyle w:val="TOC1"/>
+            <w:tabs>
+              <w:tab w:val="right" w:leader="dot" w:pos="9350"/>
+            </w:tabs>
+            <w:rPr>
+              <w:rFonts w:eastAsiaTheme="minorEastAsia"/>
+              <w:noProof/>
+            </w:rPr>
+          </w:pPr>
+          <w:hyperlink w:anchor="_Toc500348881" w:history="1">
+            <w:r>
+              <w:rPr>
+                <w:rStyle w:val="Hyperlink"/>
+                <w:noProof/>
+              </w:rPr>
+              <w:t>Problem Statement</w:t>
+            </w:r>
+            <w:r>
+              <w:rPr>
+                <w:noProof/>
+                <w:webHidden/>
+              </w:rPr>
+              <w:tab/>
+            </w:r>
+            <w:r>
+              <w:rPr>
+                <w:noProof/>
+                <w:webHidden/>
+              </w:rPr>
+              <w:fldChar w:fldCharType="begin"/>
+            </w:r>
+            <w:r>
+              <w:rPr>
+                <w:noProof/>
+                <w:webHidden/>
+              </w:rPr>
+              <w:instrText xml:space="preserve"> PAGEREF _Toc500348881 \h </w:instrText>
+            </w:r>
+            <w:r>
+              <w:rPr>
+                <w:noProof/>
+                <w:webHidden/>
+              </w:rPr>
+            </w:r>
+            <w:r>
+              <w:rPr>
+                <w:noProof/>
+                <w:webHidden/>
+              </w:rPr>
+              <w:fldChar w:fldCharType="separate"/>
+            </w:r>
+            <w:r>
+              <w:rPr>
+                <w:noProof/>
+                <w:webHidden/>
+              </w:rPr>
+              <w:t>2</w:t>
+            </w:r>
+            <w:r>
+              <w:rPr>
+                <w:noProof/>
+                <w:webHidden/>
+              </w:rPr>
+              <w:fldChar w:fldCharType="end"/>
+            </w:r>
+          </w:hyperlink>
+        </w:p>
+        <w:p>
+          <w:pPr>
+            <w:pStyle w:val="TOC1"/>
+            <w:tabs>
+              <w:tab w:val="right" w:leader="dot" w:pos="9350"/>
+            </w:tabs>
+            <w:rPr>
+              <w:rFonts w:eastAsiaTheme="minorEastAsia"/>
+              <w:noProof/>
+            </w:rPr>
+          </w:pPr>
+          <w:hyperlink w:anchor="_Toc500348882" w:history="1">
+            <w:r>
+              <w:rPr>
+                <w:rStyle w:val="Hyperlink"/>
+                <w:noProof/>
+              </w:rPr>
+              <w:t>Prerequisite</w:t>
+            </w:r>
+            <w:r>
+              <w:rPr>
+                <w:noProof/>
+                <w:webHidden/>
+              </w:rPr>
+              <w:tab/>
+            </w:r>
+            <w:r>
+              <w:rPr>
+                <w:noProof/>
+                <w:webHidden/>
+              </w:rPr>
+              <w:fldChar w:fldCharType="begin"/>
+            </w:r>
+            <w:r>
+              <w:rPr>
+                <w:noProof/>
+                <w:webHidden/>
+              </w:rPr>
+              <w:instrText xml:space="preserve"> PAGEREF _Toc500348882 \h </w:instrText>
+            </w:r>
+            <w:r>
+              <w:rPr>
+                <w:noProof/>
+                <w:webHidden/>
+              </w:rPr>
+            </w:r>
+            <w:r>
+              <w:rPr>
+                <w:noProof/>
+                <w:webHidden/>
+              </w:rPr>
+              <w:fldChar w:fldCharType="separate"/>
+            </w:r>
+            <w:r>
+              <w:rPr>
+                <w:noProof/>
+                <w:webHidden/>
+              </w:rPr>
+              <w:t>2</w:t>
+            </w:r>
+            <w:r>
+              <w:rPr>
+                <w:noProof/>
+                <w:webHidden/>
+              </w:rPr>
+              <w:fldChar w:fldCharType="end"/>
+            </w:r>
+          </w:hyperlink>
+        </w:p>
+        <w:p>
+          <w:pPr>
+            <w:pStyle w:val="TOC1"/>
+            <w:tabs>
+              <w:tab w:val="right" w:leader="dot" w:pos="9350"/>
+            </w:tabs>
+            <w:rPr>
+              <w:rFonts w:eastAsiaTheme="minorEastAsia"/>
+              <w:noProof/>
+            </w:rPr>
+          </w:pPr>
+          <w:hyperlink w:anchor="_Toc500348883" w:history="1">
+            <w:r>
+              <w:rPr>
+                <w:rStyle w:val="Hyperlink"/>
+                <w:noProof/>
+              </w:rPr>
+              <w:t>Task</w:t>
+            </w:r>
+            <w:r>
+              <w:rPr>
+                <w:noProof/>
+                <w:webHidden/>
+              </w:rPr>
+              <w:tab/>
+            </w:r>
+            <w:r>
+              <w:rPr>
+                <w:noProof/>
+                <w:webHidden/>
+              </w:rPr>
+              <w:fldChar w:fldCharType="begin"/>
+            </w:r>
+            <w:r>
+              <w:rPr>
+                <w:noProof/>
+                <w:webHidden/>
+              </w:rPr>
+              <w:instrText xml:space="preserve"> PAGEREF _Toc500348883 \h </w:instrText>
+            </w:r>
+            <w:r>
+              <w:rPr>
+                <w:noProof/>
+                <w:webHidden/>
+              </w:rPr>
+            </w:r>
+            <w:r>
+              <w:rPr>
+                <w:noProof/>
+                <w:webHidden/>
+              </w:rPr>
+              <w:fldChar w:fldCharType="separate"/>
+            </w:r>
+            <w:r>
+              <w:rPr>
+                <w:noProof/>
+                <w:webHidden/>
+              </w:rPr>
+              <w:t>3</w:t>
+            </w:r>
+            <w:r>
+              <w:rPr>
+                <w:noProof/>
+                <w:webHidden/>
+              </w:rPr>
+              <w:fldChar w:fldCharType="end"/>
+            </w:r>
+          </w:hyperlink>
+        </w:p>
+        <w:p>
+          <w:pPr>
+            <w:pStyle w:val="TOC1"/>
+            <w:tabs>
+              <w:tab w:val="right" w:leader="dot" w:pos="9350"/>
+            </w:tabs>
+            <w:rPr>
+              <w:rFonts w:eastAsiaTheme="minorEastAsia"/>
+              <w:noProof/>
+            </w:rPr>
+          </w:pPr>
+          <w:hyperlink w:anchor="_Toc500348884" w:history="1">
+            <w:r>
+              <w:rPr>
+                <w:rStyle w:val="Hyperlink"/>
+                <w:noProof/>
+              </w:rPr>
+              <w:t>Incremental import to HDFS and mapping Hive table to sqoop's target-dir.</w:t>
+            </w:r>
+            <w:r>
+              <w:rPr>
+                <w:noProof/>
+                <w:webHidden/>
+              </w:rPr>
+              <w:tab/>
+            </w:r>
+            <w:r>
+              <w:rPr>
+                <w:noProof/>
+                <w:webHidden/>
+              </w:rPr>
+              <w:fldChar w:fldCharType="begin"/>
+            </w:r>
+            <w:r>
+              <w:rPr>
+                <w:noProof/>
+                <w:webHidden/>
+              </w:rPr>
+              <w:instrText xml:space="preserve"> PAGEREF _Toc500348884 \h </w:instrText>
+            </w:r>
+            <w:r>
+              <w:rPr>
+                <w:noProof/>
+                <w:webHidden/>
+              </w:rPr>
+            </w:r>
+            <w:r>
+              <w:rPr>
+                <w:noProof/>
+                <w:webHidden/>
+              </w:rPr>
+              <w:fldChar w:fldCharType="separate"/>
+            </w:r>
+            <w:r>
+              <w:rPr>
+                <w:noProof/>
+                <w:webHidden/>
+              </w:rPr>
+              <w:t>5</w:t>
+            </w:r>
+            <w:r>
+              <w:rPr>
+                <w:noProof/>
+                <w:webHidden/>
+              </w:rPr>
+              <w:fldChar w:fldCharType="end"/>
+            </w:r>
+          </w:hyperlink>
+        </w:p>
+        <w:p>
+          <w:pPr>
             <w:rPr>
               <w:b/>
               <w:bCs/>
@@ -864,27 +863,6 @@
       <w:pPr>
         <w:pStyle w:val="Heading1"/>
       </w:pPr>
-      <w:bookmarkStart w:id="0" w:name="_Toc500276130"/>
-    </w:p>
-    <w:p>
-      <w:pPr>
-        <w:pStyle w:val="Heading1"/>
-      </w:pPr>
-    </w:p>
-    <w:p>
-      <w:pPr>
-        <w:pStyle w:val="Heading1"/>
-      </w:pPr>
-    </w:p>
-    <w:p>
-      <w:pPr>
-        <w:pStyle w:val="Heading1"/>
-      </w:pPr>
-    </w:p>
-    <w:p>
-      <w:pPr>
-        <w:pStyle w:val="Heading1"/>
-      </w:pPr>
     </w:p>
     <w:p/>
     <w:p/>
@@ -892,6 +870,28 @@
       <w:pPr>
         <w:pStyle w:val="Heading1"/>
       </w:pPr>
+    </w:p>
+    <w:p>
+      <w:pPr>
+        <w:pStyle w:val="Heading1"/>
+      </w:pPr>
+    </w:p>
+    <w:p>
+      <w:pPr>
+        <w:pStyle w:val="Heading1"/>
+      </w:pPr>
+    </w:p>
+    <w:p>
+      <w:pPr>
+        <w:pStyle w:val="Heading1"/>
+      </w:pPr>
+    </w:p>
+    <w:p/>
+    <w:p>
+      <w:pPr>
+        <w:pStyle w:val="Heading1"/>
+      </w:pPr>
+      <w:bookmarkStart w:id="0" w:name="_Toc500348880"/>
       <w:r>
         <w:lastRenderedPageBreak/>
         <w:t>Introduction</w:t>
@@ -924,7 +924,7 @@
       <w:pPr>
         <w:pStyle w:val="Heading1"/>
       </w:pPr>
-      <w:bookmarkStart w:id="1" w:name="_Toc500276131"/>
+      <w:bookmarkStart w:id="1" w:name="_Toc500348881"/>
       <w:r>
         <w:t>Problem Statement</w:t>
       </w:r>
@@ -946,24 +946,19 @@
       </w:r>
     </w:p>
     <w:p>
-      <w:bookmarkStart w:id="2" w:name="_Toc500276132"/>
-      <w:r>
-        <w:t>If it exists, perform the incremental load.</w:t>
+      <w:r>
+        <w:t xml:space="preserve">If it exists, perform the incremental load. </w:t>
+      </w:r>
+    </w:p>
+    <w:p>
+      <w:pPr>
+        <w:pStyle w:val="Heading1"/>
+      </w:pPr>
+      <w:bookmarkStart w:id="2" w:name="_Toc500348882"/>
+      <w:r>
+        <w:t>Prerequisite</w:t>
       </w:r>
       <w:bookmarkEnd w:id="2"/>
-      <w:r>
-        <w:t xml:space="preserve"> </w:t>
-      </w:r>
-    </w:p>
-    <w:p>
-      <w:pPr>
-        <w:pStyle w:val="Heading1"/>
-      </w:pPr>
-      <w:bookmarkStart w:id="3" w:name="_Toc500276133"/>
-      <w:r>
-        <w:t>Prerequisite</w:t>
-      </w:r>
-      <w:bookmarkEnd w:id="3"/>
       <w:r>
         <w:t xml:space="preserve"> </w:t>
       </w:r>
@@ -1103,12 +1098,12 @@
       <w:pPr>
         <w:pStyle w:val="Heading1"/>
       </w:pPr>
-      <w:bookmarkStart w:id="4" w:name="_Toc500276134"/>
+      <w:bookmarkStart w:id="3" w:name="_Toc500348883"/>
       <w:r>
         <w:lastRenderedPageBreak/>
         <w:t>Task</w:t>
       </w:r>
-      <w:bookmarkEnd w:id="4"/>
+      <w:bookmarkEnd w:id="3"/>
     </w:p>
     <w:p>
       <w:pPr>
@@ -1138,7 +1133,17 @@
         </w:numPr>
       </w:pPr>
       <w:r>
-        <w:t>Create a table ‘company3’ and insert data into it.</w:t>
+        <w:t xml:space="preserve">Create a table </w:t>
+      </w:r>
+      <w:r>
+        <w:rPr>
+          <w:b/>
+          <w:bCs/>
+        </w:rPr>
+        <w:t>‘company3’</w:t>
+      </w:r>
+      <w:r>
+        <w:t xml:space="preserve"> and insert data into it.</w:t>
       </w:r>
     </w:p>
     <w:p>
@@ -1842,29 +1847,1557 @@
         <w:t>.</w:t>
       </w:r>
     </w:p>
-    <w:p/>
-    <w:p/>
-    <w:p/>
-    <w:p/>
-    <w:p/>
-    <w:p/>
-    <w:p/>
-    <w:p/>
+    <w:p>
+      <w:r>
+        <w:t>Unfortunately, we get the below information,</w:t>
+      </w:r>
+    </w:p>
+    <w:p>
+      <w:r>
+        <w:rPr>
+          <w:noProof/>
+        </w:rPr>
+        <w:drawing>
+          <wp:inline distT="0" distB="0" distL="0" distR="0" wp14:anchorId="5254A479" wp14:editId="2A366683">
+            <wp:extent cx="5943600" cy="314325"/>
+            <wp:effectExtent l="0" t="0" r="0" b="9525"/>
+            <wp:docPr id="6" name="Picture 6"/>
+            <wp:cNvGraphicFramePr>
+              <a:graphicFrameLocks xmlns:a="http://schemas.openxmlformats.org/drawingml/2006/main" noChangeAspect="1"/>
+            </wp:cNvGraphicFramePr>
+            <a:graphic xmlns:a="http://schemas.openxmlformats.org/drawingml/2006/main">
+              <a:graphicData uri="http://schemas.openxmlformats.org/drawingml/2006/picture">
+                <pic:pic xmlns:pic="http://schemas.openxmlformats.org/drawingml/2006/picture">
+                  <pic:nvPicPr>
+                    <pic:cNvPr id="1" name=""/>
+                    <pic:cNvPicPr/>
+                  </pic:nvPicPr>
+                  <pic:blipFill>
+                    <a:blip r:embed="rId17"/>
+                    <a:stretch>
+                      <a:fillRect/>
+                    </a:stretch>
+                  </pic:blipFill>
+                  <pic:spPr>
+                    <a:xfrm>
+                      <a:off x="0" y="0"/>
+                      <a:ext cx="5943600" cy="314325"/>
+                    </a:xfrm>
+                    <a:prstGeom prst="rect">
+                      <a:avLst/>
+                    </a:prstGeom>
+                  </pic:spPr>
+                </pic:pic>
+              </a:graphicData>
+            </a:graphic>
+          </wp:inline>
+        </w:drawing>
+      </w:r>
+    </w:p>
+    <w:p>
+      <w:pPr>
+        <w:rPr>
+          <w:b/>
+          <w:bCs/>
+          <w:color w:val="FF0000"/>
+        </w:rPr>
+      </w:pPr>
+      <w:r>
+        <w:rPr>
+          <w:b/>
+          <w:bCs/>
+          <w:color w:val="FF0000"/>
+        </w:rPr>
+        <w:lastRenderedPageBreak/>
+        <w:t>Append mode for hive imports is not yet supported. Please remove the parameter --append-mode</w:t>
+      </w:r>
+    </w:p>
+    <w:p>
+      <w:r>
+        <w:t xml:space="preserve">Hence </w:t>
+      </w:r>
+      <w:r>
+        <w:t>I</w:t>
+      </w:r>
+      <w:r>
+        <w:t xml:space="preserve"> tried the below method,</w:t>
+      </w:r>
+      <w:bookmarkStart w:id="4" w:name="_GoBack"/>
+      <w:bookmarkEnd w:id="4"/>
+    </w:p>
+    <w:p>
+      <w:pPr>
+        <w:pStyle w:val="Heading1"/>
+      </w:pPr>
+      <w:bookmarkStart w:id="5" w:name="_Toc500348884"/>
+      <w:r>
+        <w:t xml:space="preserve">Incremental import to HDFS and mapping Hive table to </w:t>
+      </w:r>
+      <w:proofErr w:type="spellStart"/>
+      <w:r>
+        <w:t>sqoop's</w:t>
+      </w:r>
+      <w:proofErr w:type="spellEnd"/>
+      <w:r>
+        <w:t xml:space="preserve"> target-dir.</w:t>
+      </w:r>
+      <w:bookmarkEnd w:id="5"/>
+      <w:r>
+        <w:t xml:space="preserve"> </w:t>
+      </w:r>
+    </w:p>
+    <w:p>
+      <w:r>
+        <w:t xml:space="preserve">A full example </w:t>
+      </w:r>
+      <w:r>
+        <w:t>is shown below,</w:t>
+      </w:r>
+    </w:p>
+    <w:p>
+      <w:pPr>
+        <w:pStyle w:val="ListParagraph"/>
+        <w:numPr>
+          <w:ilvl w:val="0"/>
+          <w:numId w:val="3"/>
+        </w:numPr>
+      </w:pPr>
+      <w:r>
+        <w:t>Define your Hive table as external table</w:t>
+      </w:r>
+      <w:r>
+        <w:t>, a new external table</w:t>
+      </w:r>
+      <w:r>
+        <w:t xml:space="preserve"> </w:t>
+      </w:r>
+      <w:r>
+        <w:rPr>
+          <w:b/>
+          <w:bCs/>
+        </w:rPr>
+        <w:t>company4hive</w:t>
+      </w:r>
+      <w:r>
+        <w:t xml:space="preserve"> is going to be created </w:t>
+      </w:r>
+    </w:p>
+    <w:p>
+      <w:pPr>
+        <w:rPr>
+          <w:b/>
+          <w:bCs/>
+          <w:u w:val="single"/>
+        </w:rPr>
+      </w:pPr>
+      <w:r>
+        <w:rPr>
+          <w:b/>
+          <w:bCs/>
+          <w:u w:val="single"/>
+        </w:rPr>
+        <w:t>Hive command</w:t>
+      </w:r>
+    </w:p>
+    <w:p>
+      <w:pPr>
+        <w:jc w:val="both"/>
+        <w:rPr>
+          <w:b/>
+          <w:bCs/>
+          <w:i/>
+          <w:iCs/>
+        </w:rPr>
+      </w:pPr>
+      <w:r>
+        <w:rPr>
+          <w:b/>
+          <w:bCs/>
+          <w:i/>
+          <w:iCs/>
+        </w:rPr>
+        <w:t xml:space="preserve">CREATE EXTERNAL TABLE </w:t>
+      </w:r>
+      <w:r>
+        <w:rPr>
+          <w:b/>
+          <w:bCs/>
+          <w:i/>
+          <w:iCs/>
+          <w:color w:val="00B0F0"/>
+        </w:rPr>
+        <w:t xml:space="preserve">company4hive </w:t>
+      </w:r>
+      <w:r>
+        <w:rPr>
+          <w:b/>
+          <w:bCs/>
+          <w:i/>
+          <w:iCs/>
+        </w:rPr>
+        <w:t>(</w:t>
+      </w:r>
+      <w:proofErr w:type="spellStart"/>
+      <w:r>
+        <w:rPr>
+          <w:b/>
+          <w:bCs/>
+          <w:i/>
+          <w:iCs/>
+        </w:rPr>
+        <w:t>EmpID</w:t>
+      </w:r>
+      <w:proofErr w:type="spellEnd"/>
+      <w:r>
+        <w:rPr>
+          <w:b/>
+          <w:bCs/>
+          <w:i/>
+          <w:iCs/>
+        </w:rPr>
+        <w:t xml:space="preserve"> </w:t>
+      </w:r>
+      <w:proofErr w:type="spellStart"/>
+      <w:r>
+        <w:rPr>
+          <w:b/>
+          <w:bCs/>
+          <w:i/>
+          <w:iCs/>
+        </w:rPr>
+        <w:t>int</w:t>
+      </w:r>
+      <w:proofErr w:type="spellEnd"/>
+      <w:r>
+        <w:rPr>
+          <w:b/>
+          <w:bCs/>
+          <w:i/>
+          <w:iCs/>
+        </w:rPr>
+        <w:t>, EMPNAME STRING, Designation STRING, DOJ STRING, city STRING, country STRING) ROW FORMAT DELIMITED FIELDS TERMINATED BY ',' STORED AS TEXTFILE location '/user/</w:t>
+      </w:r>
+      <w:proofErr w:type="spellStart"/>
+      <w:r>
+        <w:rPr>
+          <w:b/>
+          <w:bCs/>
+          <w:i/>
+          <w:iCs/>
+        </w:rPr>
+        <w:t>acadgild</w:t>
+      </w:r>
+      <w:proofErr w:type="spellEnd"/>
+      <w:r>
+        <w:rPr>
+          <w:b/>
+          <w:bCs/>
+          <w:i/>
+          <w:iCs/>
+        </w:rPr>
+        <w:t>/company4hive';</w:t>
+      </w:r>
+    </w:p>
+    <w:p>
+      <w:pPr>
+        <w:jc w:val="both"/>
+        <w:rPr>
+          <w:b/>
+          <w:bCs/>
+          <w:i/>
+          <w:iCs/>
+        </w:rPr>
+      </w:pPr>
+      <w:r>
+        <w:rPr>
+          <w:noProof/>
+        </w:rPr>
+        <w:drawing>
+          <wp:inline distT="0" distB="0" distL="0" distR="0" wp14:anchorId="17D196F7" wp14:editId="22AB2330">
+            <wp:extent cx="5943600" cy="2048510"/>
+            <wp:effectExtent l="0" t="0" r="0" b="8890"/>
+            <wp:docPr id="7" name="Picture 7"/>
+            <wp:cNvGraphicFramePr>
+              <a:graphicFrameLocks xmlns:a="http://schemas.openxmlformats.org/drawingml/2006/main" noChangeAspect="1"/>
+            </wp:cNvGraphicFramePr>
+            <a:graphic xmlns:a="http://schemas.openxmlformats.org/drawingml/2006/main">
+              <a:graphicData uri="http://schemas.openxmlformats.org/drawingml/2006/picture">
+                <pic:pic xmlns:pic="http://schemas.openxmlformats.org/drawingml/2006/picture">
+                  <pic:nvPicPr>
+                    <pic:cNvPr id="1" name=""/>
+                    <pic:cNvPicPr/>
+                  </pic:nvPicPr>
+                  <pic:blipFill>
+                    <a:blip r:embed="rId18"/>
+                    <a:stretch>
+                      <a:fillRect/>
+                    </a:stretch>
+                  </pic:blipFill>
+                  <pic:spPr>
+                    <a:xfrm>
+                      <a:off x="0" y="0"/>
+                      <a:ext cx="5943600" cy="2048510"/>
+                    </a:xfrm>
+                    <a:prstGeom prst="rect">
+                      <a:avLst/>
+                    </a:prstGeom>
+                  </pic:spPr>
+                </pic:pic>
+              </a:graphicData>
+            </a:graphic>
+          </wp:inline>
+        </w:drawing>
+      </w:r>
+    </w:p>
+    <w:p>
+      <w:pPr>
+        <w:pStyle w:val="ListParagraph"/>
+        <w:numPr>
+          <w:ilvl w:val="0"/>
+          <w:numId w:val="3"/>
+        </w:numPr>
+        <w:jc w:val="both"/>
+        <w:rPr>
+          <w:b/>
+          <w:bCs/>
+          <w:i/>
+          <w:iCs/>
+        </w:rPr>
+      </w:pPr>
+      <w:r>
+        <w:t xml:space="preserve">Initially it's empty. Do the first </w:t>
+      </w:r>
+      <w:proofErr w:type="spellStart"/>
+      <w:r>
+        <w:t>sqoop</w:t>
+      </w:r>
+      <w:proofErr w:type="spellEnd"/>
+      <w:r>
+        <w:t xml:space="preserve">, importing </w:t>
+      </w:r>
+      <w:r>
+        <w:t>10</w:t>
+      </w:r>
+      <w:r>
+        <w:t xml:space="preserve"> entries from </w:t>
+      </w:r>
+      <w:proofErr w:type="spellStart"/>
+      <w:r>
+        <w:t>MySql</w:t>
+      </w:r>
+      <w:proofErr w:type="spellEnd"/>
+      <w:r>
+        <w:t xml:space="preserve"> table </w:t>
+      </w:r>
+      <w:r>
+        <w:rPr>
+          <w:b/>
+          <w:bCs/>
+        </w:rPr>
+        <w:t>company3</w:t>
+      </w:r>
+      <w:r>
+        <w:t xml:space="preserve"> (having id's set to </w:t>
+      </w:r>
+      <w:r>
+        <w:t>1-9</w:t>
+      </w:r>
+      <w:r>
+        <w:t>), setting target-</w:t>
+      </w:r>
+      <w:proofErr w:type="spellStart"/>
+      <w:r>
+        <w:t>dir</w:t>
+      </w:r>
+      <w:proofErr w:type="spellEnd"/>
+      <w:r>
+        <w:t xml:space="preserve"> to the location of our external table </w:t>
+      </w:r>
+      <w:r>
+        <w:rPr>
+          <w:b/>
+          <w:bCs/>
+          <w:i/>
+          <w:iCs/>
+        </w:rPr>
+        <w:t>/user/</w:t>
+      </w:r>
+      <w:proofErr w:type="spellStart"/>
+      <w:r>
+        <w:rPr>
+          <w:b/>
+          <w:bCs/>
+          <w:i/>
+          <w:iCs/>
+        </w:rPr>
+        <w:t>acadgild</w:t>
+      </w:r>
+      <w:proofErr w:type="spellEnd"/>
+      <w:r>
+        <w:rPr>
+          <w:b/>
+          <w:bCs/>
+          <w:i/>
+          <w:iCs/>
+        </w:rPr>
+        <w:t>/company4hive</w:t>
+      </w:r>
+    </w:p>
+    <w:p>
+      <w:pPr>
+        <w:jc w:val="both"/>
+        <w:rPr>
+          <w:b/>
+          <w:bCs/>
+        </w:rPr>
+      </w:pPr>
+      <w:proofErr w:type="spellStart"/>
+      <w:r>
+        <w:rPr>
+          <w:b/>
+          <w:bCs/>
+        </w:rPr>
+        <w:t>Mysql</w:t>
+      </w:r>
+      <w:proofErr w:type="spellEnd"/>
+      <w:r>
+        <w:rPr>
+          <w:b/>
+          <w:bCs/>
+        </w:rPr>
+        <w:t>&gt;SELECT * FROM company3;</w:t>
+      </w:r>
+    </w:p>
+    <w:p>
+      <w:pPr>
+        <w:jc w:val="both"/>
+      </w:pPr>
+      <w:r>
+        <w:rPr>
+          <w:noProof/>
+        </w:rPr>
+        <w:lastRenderedPageBreak/>
+        <w:drawing>
+          <wp:inline distT="0" distB="0" distL="0" distR="0" wp14:anchorId="61367AC6" wp14:editId="3ADEF44C">
+            <wp:extent cx="5943600" cy="2234565"/>
+            <wp:effectExtent l="0" t="0" r="0" b="0"/>
+            <wp:docPr id="8" name="Picture 8"/>
+            <wp:cNvGraphicFramePr>
+              <a:graphicFrameLocks xmlns:a="http://schemas.openxmlformats.org/drawingml/2006/main" noChangeAspect="1"/>
+            </wp:cNvGraphicFramePr>
+            <a:graphic xmlns:a="http://schemas.openxmlformats.org/drawingml/2006/main">
+              <a:graphicData uri="http://schemas.openxmlformats.org/drawingml/2006/picture">
+                <pic:pic xmlns:pic="http://schemas.openxmlformats.org/drawingml/2006/picture">
+                  <pic:nvPicPr>
+                    <pic:cNvPr id="1" name=""/>
+                    <pic:cNvPicPr/>
+                  </pic:nvPicPr>
+                  <pic:blipFill>
+                    <a:blip r:embed="rId19"/>
+                    <a:stretch>
+                      <a:fillRect/>
+                    </a:stretch>
+                  </pic:blipFill>
+                  <pic:spPr>
+                    <a:xfrm>
+                      <a:off x="0" y="0"/>
+                      <a:ext cx="5943600" cy="2234565"/>
+                    </a:xfrm>
+                    <a:prstGeom prst="rect">
+                      <a:avLst/>
+                    </a:prstGeom>
+                  </pic:spPr>
+                </pic:pic>
+              </a:graphicData>
+            </a:graphic>
+          </wp:inline>
+        </w:drawing>
+      </w:r>
+    </w:p>
+    <w:p>
+      <w:pPr>
+        <w:jc w:val="both"/>
+        <w:rPr>
+          <w:b/>
+          <w:bCs/>
+          <w:u w:val="single"/>
+        </w:rPr>
+      </w:pPr>
+      <w:proofErr w:type="spellStart"/>
+      <w:r>
+        <w:rPr>
+          <w:b/>
+          <w:bCs/>
+          <w:u w:val="single"/>
+        </w:rPr>
+        <w:t>Sqoop</w:t>
+      </w:r>
+      <w:proofErr w:type="spellEnd"/>
+      <w:r>
+        <w:rPr>
+          <w:b/>
+          <w:bCs/>
+          <w:u w:val="single"/>
+        </w:rPr>
+        <w:t xml:space="preserve"> Command</w:t>
+      </w:r>
+    </w:p>
+    <w:p>
+      <w:pPr>
+        <w:jc w:val="both"/>
+        <w:rPr>
+          <w:b/>
+          <w:bCs/>
+          <w:i/>
+          <w:iCs/>
+        </w:rPr>
+      </w:pPr>
+      <w:proofErr w:type="spellStart"/>
+      <w:proofErr w:type="gramStart"/>
+      <w:r>
+        <w:rPr>
+          <w:b/>
+          <w:bCs/>
+          <w:i/>
+          <w:iCs/>
+        </w:rPr>
+        <w:t>sqoop</w:t>
+      </w:r>
+      <w:proofErr w:type="spellEnd"/>
+      <w:proofErr w:type="gramEnd"/>
+      <w:r>
+        <w:rPr>
+          <w:b/>
+          <w:bCs/>
+          <w:i/>
+          <w:iCs/>
+        </w:rPr>
+        <w:t xml:space="preserve"> import --connect </w:t>
+      </w:r>
+      <w:proofErr w:type="spellStart"/>
+      <w:r>
+        <w:rPr>
+          <w:b/>
+          <w:bCs/>
+          <w:i/>
+          <w:iCs/>
+        </w:rPr>
+        <w:t>jdbc:mysql</w:t>
+      </w:r>
+      <w:proofErr w:type="spellEnd"/>
+      <w:r>
+        <w:rPr>
+          <w:b/>
+          <w:bCs/>
+          <w:i/>
+          <w:iCs/>
+        </w:rPr>
+        <w:t>://localhost/</w:t>
+      </w:r>
+      <w:r>
+        <w:rPr>
+          <w:b/>
+          <w:bCs/>
+          <w:i/>
+          <w:iCs/>
+          <w:color w:val="00B0F0"/>
+        </w:rPr>
+        <w:t xml:space="preserve">company </w:t>
+      </w:r>
+      <w:r>
+        <w:rPr>
+          <w:b/>
+          <w:bCs/>
+          <w:i/>
+          <w:iCs/>
+        </w:rPr>
+        <w:t xml:space="preserve">--username root --password </w:t>
+      </w:r>
+      <w:proofErr w:type="spellStart"/>
+      <w:r>
+        <w:rPr>
+          <w:b/>
+          <w:bCs/>
+          <w:i/>
+          <w:iCs/>
+        </w:rPr>
+        <w:t>acadgild</w:t>
+      </w:r>
+      <w:proofErr w:type="spellEnd"/>
+      <w:r>
+        <w:rPr>
+          <w:b/>
+          <w:bCs/>
+          <w:i/>
+          <w:iCs/>
+        </w:rPr>
+        <w:t xml:space="preserve"> --table </w:t>
+      </w:r>
+      <w:r>
+        <w:rPr>
+          <w:b/>
+          <w:bCs/>
+          <w:i/>
+          <w:iCs/>
+          <w:color w:val="00B0F0"/>
+        </w:rPr>
+        <w:t xml:space="preserve">company3 </w:t>
+      </w:r>
+      <w:r>
+        <w:rPr>
+          <w:b/>
+          <w:bCs/>
+          <w:i/>
+          <w:iCs/>
+        </w:rPr>
+        <w:t>--target-</w:t>
+      </w:r>
+      <w:proofErr w:type="spellStart"/>
+      <w:r>
+        <w:rPr>
+          <w:b/>
+          <w:bCs/>
+          <w:i/>
+          <w:iCs/>
+        </w:rPr>
+        <w:t>dir</w:t>
+      </w:r>
+      <w:proofErr w:type="spellEnd"/>
+      <w:r>
+        <w:rPr>
+          <w:b/>
+          <w:bCs/>
+          <w:i/>
+          <w:iCs/>
+        </w:rPr>
+        <w:t xml:space="preserve"> /user/</w:t>
+      </w:r>
+      <w:proofErr w:type="spellStart"/>
+      <w:r>
+        <w:rPr>
+          <w:b/>
+          <w:bCs/>
+          <w:i/>
+          <w:iCs/>
+        </w:rPr>
+        <w:t>acadgild</w:t>
+      </w:r>
+      <w:proofErr w:type="spellEnd"/>
+      <w:r>
+        <w:rPr>
+          <w:b/>
+          <w:bCs/>
+          <w:i/>
+          <w:iCs/>
+        </w:rPr>
+        <w:t xml:space="preserve">/company4hive -m 1 --incremental append -check-column </w:t>
+      </w:r>
+      <w:proofErr w:type="spellStart"/>
+      <w:r>
+        <w:rPr>
+          <w:b/>
+          <w:bCs/>
+          <w:i/>
+          <w:iCs/>
+        </w:rPr>
+        <w:t>EmpID</w:t>
+      </w:r>
+      <w:proofErr w:type="spellEnd"/>
+    </w:p>
+    <w:p>
+      <w:r>
+        <w:rPr>
+          <w:noProof/>
+        </w:rPr>
+        <w:drawing>
+          <wp:inline distT="0" distB="0" distL="0" distR="0" wp14:anchorId="34509A0F" wp14:editId="719195D5">
+            <wp:extent cx="5943600" cy="304165"/>
+            <wp:effectExtent l="0" t="0" r="0" b="635"/>
+            <wp:docPr id="9" name="Picture 9"/>
+            <wp:cNvGraphicFramePr>
+              <a:graphicFrameLocks xmlns:a="http://schemas.openxmlformats.org/drawingml/2006/main" noChangeAspect="1"/>
+            </wp:cNvGraphicFramePr>
+            <a:graphic xmlns:a="http://schemas.openxmlformats.org/drawingml/2006/main">
+              <a:graphicData uri="http://schemas.openxmlformats.org/drawingml/2006/picture">
+                <pic:pic xmlns:pic="http://schemas.openxmlformats.org/drawingml/2006/picture">
+                  <pic:nvPicPr>
+                    <pic:cNvPr id="1" name=""/>
+                    <pic:cNvPicPr/>
+                  </pic:nvPicPr>
+                  <pic:blipFill>
+                    <a:blip r:embed="rId20"/>
+                    <a:stretch>
+                      <a:fillRect/>
+                    </a:stretch>
+                  </pic:blipFill>
+                  <pic:spPr>
+                    <a:xfrm>
+                      <a:off x="0" y="0"/>
+                      <a:ext cx="5943600" cy="304165"/>
+                    </a:xfrm>
+                    <a:prstGeom prst="rect">
+                      <a:avLst/>
+                    </a:prstGeom>
+                  </pic:spPr>
+                </pic:pic>
+              </a:graphicData>
+            </a:graphic>
+          </wp:inline>
+        </w:drawing>
+      </w:r>
+    </w:p>
+    <w:p>
+      <w:pPr>
+        <w:jc w:val="both"/>
+      </w:pPr>
+      <w:r>
+        <w:t xml:space="preserve">Now check the data in the hive table </w:t>
+      </w:r>
+      <w:r>
+        <w:rPr>
+          <w:b/>
+          <w:bCs/>
+        </w:rPr>
+        <w:t>‘company4hive’</w:t>
+      </w:r>
+      <w:r>
+        <w:t xml:space="preserve">. We have the data imported from the </w:t>
+      </w:r>
+      <w:proofErr w:type="spellStart"/>
+      <w:r>
+        <w:t>mysql</w:t>
+      </w:r>
+      <w:proofErr w:type="spellEnd"/>
+      <w:r>
+        <w:t xml:space="preserve"> as we see the below screen shot, it have fetched 10 rows.</w:t>
+      </w:r>
+    </w:p>
+    <w:p>
+      <w:pPr>
+        <w:rPr>
+          <w:b/>
+          <w:bCs/>
+        </w:rPr>
+      </w:pPr>
+      <w:proofErr w:type="gramStart"/>
+      <w:r>
+        <w:rPr>
+          <w:b/>
+          <w:bCs/>
+        </w:rPr>
+        <w:t>hive</w:t>
+      </w:r>
+      <w:proofErr w:type="gramEnd"/>
+      <w:r>
+        <w:rPr>
+          <w:b/>
+          <w:bCs/>
+        </w:rPr>
+        <w:t xml:space="preserve"> (default)&gt;</w:t>
+      </w:r>
+    </w:p>
+    <w:p>
+      <w:pPr>
+        <w:rPr>
+          <w:b/>
+          <w:bCs/>
+        </w:rPr>
+      </w:pPr>
+      <w:r>
+        <w:rPr>
+          <w:b/>
+          <w:bCs/>
+        </w:rPr>
+        <w:t xml:space="preserve">              &gt; SELECT * FROM company4hive;</w:t>
+      </w:r>
+    </w:p>
+    <w:p>
+      <w:r>
+        <w:rPr>
+          <w:noProof/>
+        </w:rPr>
+        <w:drawing>
+          <wp:inline distT="0" distB="0" distL="0" distR="0" wp14:anchorId="6CAC595B" wp14:editId="5F4C1331">
+            <wp:extent cx="5943600" cy="1396365"/>
+            <wp:effectExtent l="0" t="0" r="0" b="0"/>
+            <wp:docPr id="10" name="Picture 10"/>
+            <wp:cNvGraphicFramePr>
+              <a:graphicFrameLocks xmlns:a="http://schemas.openxmlformats.org/drawingml/2006/main" noChangeAspect="1"/>
+            </wp:cNvGraphicFramePr>
+            <a:graphic xmlns:a="http://schemas.openxmlformats.org/drawingml/2006/main">
+              <a:graphicData uri="http://schemas.openxmlformats.org/drawingml/2006/picture">
+                <pic:pic xmlns:pic="http://schemas.openxmlformats.org/drawingml/2006/picture">
+                  <pic:nvPicPr>
+                    <pic:cNvPr id="1" name=""/>
+                    <pic:cNvPicPr/>
+                  </pic:nvPicPr>
+                  <pic:blipFill>
+                    <a:blip r:embed="rId21"/>
+                    <a:stretch>
+                      <a:fillRect/>
+                    </a:stretch>
+                  </pic:blipFill>
+                  <pic:spPr>
+                    <a:xfrm>
+                      <a:off x="0" y="0"/>
+                      <a:ext cx="5943600" cy="1396365"/>
+                    </a:xfrm>
+                    <a:prstGeom prst="rect">
+                      <a:avLst/>
+                    </a:prstGeom>
+                  </pic:spPr>
+                </pic:pic>
+              </a:graphicData>
+            </a:graphic>
+          </wp:inline>
+        </w:drawing>
+      </w:r>
+    </w:p>
+    <w:p>
+      <w:pPr>
+        <w:pStyle w:val="ListParagraph"/>
+        <w:numPr>
+          <w:ilvl w:val="0"/>
+          <w:numId w:val="3"/>
+        </w:numPr>
+        <w:jc w:val="both"/>
+      </w:pPr>
+      <w:r>
+        <w:t xml:space="preserve">Now append </w:t>
+      </w:r>
+      <w:r>
+        <w:t>new 6</w:t>
+      </w:r>
+      <w:r>
+        <w:t xml:space="preserve"> entries to </w:t>
+      </w:r>
+      <w:proofErr w:type="spellStart"/>
+      <w:r>
+        <w:t>MySql</w:t>
+      </w:r>
+      <w:proofErr w:type="spellEnd"/>
+      <w:r>
+        <w:t xml:space="preserve"> table </w:t>
+      </w:r>
+      <w:r>
+        <w:rPr>
+          <w:b/>
+          <w:bCs/>
+        </w:rPr>
+        <w:t>company3</w:t>
+      </w:r>
+      <w:r>
+        <w:t xml:space="preserve">, </w:t>
+      </w:r>
+      <w:r>
+        <w:t>9</w:t>
+      </w:r>
+      <w:r>
+        <w:t>&lt;=</w:t>
+      </w:r>
+      <w:proofErr w:type="spellStart"/>
+      <w:r>
+        <w:t>EmpID</w:t>
+      </w:r>
+      <w:proofErr w:type="spellEnd"/>
+      <w:r>
+        <w:t xml:space="preserve"> </w:t>
+      </w:r>
+      <w:r>
+        <w:t xml:space="preserve">and do incremental append import setting last-value to </w:t>
+      </w:r>
+      <w:r>
+        <w:t>9</w:t>
+      </w:r>
+      <w:r>
+        <w:t>.</w:t>
+      </w:r>
+    </w:p>
+    <w:p>
+      <w:pPr>
+        <w:jc w:val="both"/>
+        <w:rPr>
+          <w:b/>
+          <w:bCs/>
+          <w:i/>
+          <w:iCs/>
+        </w:rPr>
+      </w:pPr>
+      <w:r>
+        <w:rPr>
+          <w:b/>
+          <w:bCs/>
+          <w:i/>
+          <w:iCs/>
+        </w:rPr>
+        <w:t>INSERT INTO company3(</w:t>
+      </w:r>
+      <w:proofErr w:type="spellStart"/>
+      <w:r>
+        <w:rPr>
+          <w:b/>
+          <w:bCs/>
+          <w:i/>
+          <w:iCs/>
+        </w:rPr>
+        <w:t>EmpID,EMPNAME,Designation,DOJ,city,country</w:t>
+      </w:r>
+      <w:proofErr w:type="spellEnd"/>
+      <w:r>
+        <w:rPr>
+          <w:b/>
+          <w:bCs/>
+          <w:i/>
+          <w:iCs/>
+        </w:rPr>
+        <w:t xml:space="preserve">) VALUES (10,'Amit','NOC Manager','2009-12-01','Bangalore','India'),(11,'Sateesha','Priority APAC','2013-01-07','Bangalore','India'),(12,'Sharat','Priority APAC','2010-03-11','Bangalore','India'),(13,'Vikas </w:t>
+      </w:r>
+      <w:proofErr w:type="spellStart"/>
+      <w:r>
+        <w:rPr>
+          <w:b/>
+          <w:bCs/>
+          <w:i/>
+          <w:iCs/>
+        </w:rPr>
+        <w:t>Shetty','Priority</w:t>
+      </w:r>
+      <w:proofErr w:type="spellEnd"/>
+      <w:r>
+        <w:rPr>
+          <w:b/>
+          <w:bCs/>
+          <w:i/>
+          <w:iCs/>
+        </w:rPr>
+        <w:t xml:space="preserve"> APAC','2016-04-01','Bangalore','India'),(14,'Pradeep </w:t>
+      </w:r>
+      <w:proofErr w:type="spellStart"/>
+      <w:r>
+        <w:rPr>
+          <w:b/>
+          <w:bCs/>
+          <w:i/>
+          <w:iCs/>
+        </w:rPr>
+        <w:t>Kumar','Priority</w:t>
+      </w:r>
+      <w:proofErr w:type="spellEnd"/>
+      <w:r>
+        <w:rPr>
+          <w:b/>
+          <w:bCs/>
+          <w:i/>
+          <w:iCs/>
+        </w:rPr>
+        <w:t xml:space="preserve"> APAC','2009-01-02','Bangalore','India'),(115,'Sheik </w:t>
+      </w:r>
+      <w:proofErr w:type="spellStart"/>
+      <w:r>
+        <w:rPr>
+          <w:b/>
+          <w:bCs/>
+          <w:i/>
+          <w:iCs/>
+        </w:rPr>
+        <w:t>Mattar</w:t>
+      </w:r>
+      <w:proofErr w:type="spellEnd"/>
+      <w:r>
+        <w:rPr>
+          <w:b/>
+          <w:bCs/>
+          <w:i/>
+          <w:iCs/>
+        </w:rPr>
+        <w:t>','IT ADMIN','2014-07-23','Bangalore','India');</w:t>
+      </w:r>
+    </w:p>
+    <w:p>
+      <w:pPr>
+        <w:jc w:val="both"/>
+        <w:rPr>
+          <w:b/>
+          <w:bCs/>
+          <w:i/>
+          <w:iCs/>
+        </w:rPr>
+      </w:pPr>
+      <w:proofErr w:type="spellStart"/>
+      <w:proofErr w:type="gramStart"/>
+      <w:r>
+        <w:rPr>
+          <w:b/>
+          <w:bCs/>
+          <w:i/>
+          <w:iCs/>
+        </w:rPr>
+        <w:t>mysql</w:t>
+      </w:r>
+      <w:proofErr w:type="spellEnd"/>
+      <w:proofErr w:type="gramEnd"/>
+      <w:r>
+        <w:rPr>
+          <w:b/>
+          <w:bCs/>
+          <w:i/>
+          <w:iCs/>
+        </w:rPr>
+        <w:t>&gt; SELECT * FROM company3;</w:t>
+      </w:r>
+    </w:p>
+    <w:p>
+      <w:pPr>
+        <w:jc w:val="both"/>
+        <w:rPr>
+          <w:b/>
+          <w:bCs/>
+          <w:i/>
+          <w:iCs/>
+        </w:rPr>
+      </w:pPr>
+      <w:r>
+        <w:rPr>
+          <w:noProof/>
+        </w:rPr>
+        <w:lastRenderedPageBreak/>
+        <w:drawing>
+          <wp:inline distT="0" distB="0" distL="0" distR="0" wp14:anchorId="63F1C7BF" wp14:editId="0D7BDD9A">
+            <wp:extent cx="5943600" cy="2925445"/>
+            <wp:effectExtent l="0" t="0" r="0" b="8255"/>
+            <wp:docPr id="11" name="Picture 11"/>
+            <wp:cNvGraphicFramePr>
+              <a:graphicFrameLocks xmlns:a="http://schemas.openxmlformats.org/drawingml/2006/main" noChangeAspect="1"/>
+            </wp:cNvGraphicFramePr>
+            <a:graphic xmlns:a="http://schemas.openxmlformats.org/drawingml/2006/main">
+              <a:graphicData uri="http://schemas.openxmlformats.org/drawingml/2006/picture">
+                <pic:pic xmlns:pic="http://schemas.openxmlformats.org/drawingml/2006/picture">
+                  <pic:nvPicPr>
+                    <pic:cNvPr id="1" name=""/>
+                    <pic:cNvPicPr/>
+                  </pic:nvPicPr>
+                  <pic:blipFill>
+                    <a:blip r:embed="rId22"/>
+                    <a:stretch>
+                      <a:fillRect/>
+                    </a:stretch>
+                  </pic:blipFill>
+                  <pic:spPr>
+                    <a:xfrm>
+                      <a:off x="0" y="0"/>
+                      <a:ext cx="5943600" cy="2925445"/>
+                    </a:xfrm>
+                    <a:prstGeom prst="rect">
+                      <a:avLst/>
+                    </a:prstGeom>
+                  </pic:spPr>
+                </pic:pic>
+              </a:graphicData>
+            </a:graphic>
+          </wp:inline>
+        </w:drawing>
+      </w:r>
+    </w:p>
+    <w:p>
+      <w:pPr>
+        <w:rPr>
+          <w:u w:val="single"/>
+        </w:rPr>
+      </w:pPr>
+      <w:proofErr w:type="spellStart"/>
+      <w:r>
+        <w:rPr>
+          <w:u w:val="single"/>
+        </w:rPr>
+        <w:t>Sqoop</w:t>
+      </w:r>
+      <w:proofErr w:type="spellEnd"/>
+      <w:r>
+        <w:rPr>
+          <w:u w:val="single"/>
+        </w:rPr>
+        <w:t xml:space="preserve"> Command:</w:t>
+      </w:r>
+    </w:p>
     <w:p>
       <w:pPr>
         <w:tabs>
           <w:tab w:val="left" w:pos="6630"/>
         </w:tabs>
-      </w:pPr>
-      <w:r>
-        <w:tab/>
-      </w:r>
-      <w:bookmarkStart w:id="5" w:name="_GoBack"/>
-      <w:bookmarkEnd w:id="5"/>
+        <w:jc w:val="both"/>
+        <w:rPr>
+          <w:b/>
+          <w:bCs/>
+          <w:i/>
+          <w:iCs/>
+        </w:rPr>
+      </w:pPr>
+      <w:proofErr w:type="spellStart"/>
+      <w:proofErr w:type="gramStart"/>
+      <w:r>
+        <w:rPr>
+          <w:b/>
+          <w:bCs/>
+          <w:i/>
+          <w:iCs/>
+        </w:rPr>
+        <w:t>sqoop</w:t>
+      </w:r>
+      <w:proofErr w:type="spellEnd"/>
+      <w:proofErr w:type="gramEnd"/>
+      <w:r>
+        <w:rPr>
+          <w:b/>
+          <w:bCs/>
+          <w:i/>
+          <w:iCs/>
+        </w:rPr>
+        <w:t xml:space="preserve"> import --connect </w:t>
+      </w:r>
+      <w:proofErr w:type="spellStart"/>
+      <w:r>
+        <w:rPr>
+          <w:b/>
+          <w:bCs/>
+          <w:i/>
+          <w:iCs/>
+        </w:rPr>
+        <w:t>jdbc:mysql</w:t>
+      </w:r>
+      <w:proofErr w:type="spellEnd"/>
+      <w:r>
+        <w:rPr>
+          <w:b/>
+          <w:bCs/>
+          <w:i/>
+          <w:iCs/>
+        </w:rPr>
+        <w:t>://localhost/</w:t>
+      </w:r>
+      <w:r>
+        <w:rPr>
+          <w:b/>
+          <w:bCs/>
+          <w:i/>
+          <w:iCs/>
+          <w:color w:val="00B0F0"/>
+        </w:rPr>
+        <w:t xml:space="preserve">company </w:t>
+      </w:r>
+      <w:r>
+        <w:rPr>
+          <w:b/>
+          <w:bCs/>
+          <w:i/>
+          <w:iCs/>
+        </w:rPr>
+        <w:t xml:space="preserve">--username root --password </w:t>
+      </w:r>
+      <w:proofErr w:type="spellStart"/>
+      <w:r>
+        <w:rPr>
+          <w:b/>
+          <w:bCs/>
+          <w:i/>
+          <w:iCs/>
+        </w:rPr>
+        <w:t>acadgild</w:t>
+      </w:r>
+      <w:proofErr w:type="spellEnd"/>
+      <w:r>
+        <w:rPr>
+          <w:b/>
+          <w:bCs/>
+          <w:i/>
+          <w:iCs/>
+        </w:rPr>
+        <w:t xml:space="preserve"> --table company3 --target-</w:t>
+      </w:r>
+      <w:proofErr w:type="spellStart"/>
+      <w:r>
+        <w:rPr>
+          <w:b/>
+          <w:bCs/>
+          <w:i/>
+          <w:iCs/>
+        </w:rPr>
+        <w:t>dir</w:t>
+      </w:r>
+      <w:proofErr w:type="spellEnd"/>
+      <w:r>
+        <w:rPr>
+          <w:b/>
+          <w:bCs/>
+          <w:i/>
+          <w:iCs/>
+        </w:rPr>
+        <w:t xml:space="preserve"> /user/</w:t>
+      </w:r>
+      <w:proofErr w:type="spellStart"/>
+      <w:r>
+        <w:rPr>
+          <w:b/>
+          <w:bCs/>
+          <w:i/>
+          <w:iCs/>
+        </w:rPr>
+        <w:t>acadgild</w:t>
+      </w:r>
+      <w:proofErr w:type="spellEnd"/>
+      <w:r>
+        <w:rPr>
+          <w:b/>
+          <w:bCs/>
+          <w:i/>
+          <w:iCs/>
+        </w:rPr>
+        <w:t>/</w:t>
+      </w:r>
+      <w:r>
+        <w:rPr>
+          <w:b/>
+          <w:bCs/>
+          <w:i/>
+          <w:iCs/>
+          <w:color w:val="00B0F0"/>
+        </w:rPr>
+        <w:t xml:space="preserve">company4hive </w:t>
+      </w:r>
+      <w:r>
+        <w:rPr>
+          <w:b/>
+          <w:bCs/>
+          <w:i/>
+          <w:iCs/>
+        </w:rPr>
+        <w:t xml:space="preserve">-m 1 --incremental append -check-column </w:t>
+      </w:r>
+      <w:proofErr w:type="spellStart"/>
+      <w:r>
+        <w:rPr>
+          <w:b/>
+          <w:bCs/>
+          <w:i/>
+          <w:iCs/>
+        </w:rPr>
+        <w:t>EmpID</w:t>
+      </w:r>
+      <w:proofErr w:type="spellEnd"/>
+      <w:r>
+        <w:rPr>
+          <w:b/>
+          <w:bCs/>
+          <w:i/>
+          <w:iCs/>
+        </w:rPr>
+        <w:t xml:space="preserve"> --last-value </w:t>
+      </w:r>
+      <w:r>
+        <w:rPr>
+          <w:b/>
+          <w:bCs/>
+          <w:i/>
+          <w:iCs/>
+          <w:color w:val="00B0F0"/>
+        </w:rPr>
+        <w:t>9</w:t>
+      </w:r>
+    </w:p>
+    <w:p>
+      <w:pPr>
+        <w:tabs>
+          <w:tab w:val="left" w:pos="6630"/>
+        </w:tabs>
+        <w:jc w:val="both"/>
+        <w:rPr>
+          <w:b/>
+          <w:bCs/>
+          <w:i/>
+          <w:iCs/>
+        </w:rPr>
+      </w:pPr>
+      <w:r>
+        <w:rPr>
+          <w:noProof/>
+        </w:rPr>
+        <w:drawing>
+          <wp:inline distT="0" distB="0" distL="0" distR="0" wp14:anchorId="438F4A54" wp14:editId="0FA530FD">
+            <wp:extent cx="5943600" cy="326390"/>
+            <wp:effectExtent l="0" t="0" r="0" b="0"/>
+            <wp:docPr id="12" name="Picture 12"/>
+            <wp:cNvGraphicFramePr>
+              <a:graphicFrameLocks xmlns:a="http://schemas.openxmlformats.org/drawingml/2006/main" noChangeAspect="1"/>
+            </wp:cNvGraphicFramePr>
+            <a:graphic xmlns:a="http://schemas.openxmlformats.org/drawingml/2006/main">
+              <a:graphicData uri="http://schemas.openxmlformats.org/drawingml/2006/picture">
+                <pic:pic xmlns:pic="http://schemas.openxmlformats.org/drawingml/2006/picture">
+                  <pic:nvPicPr>
+                    <pic:cNvPr id="1" name=""/>
+                    <pic:cNvPicPr/>
+                  </pic:nvPicPr>
+                  <pic:blipFill>
+                    <a:blip r:embed="rId23"/>
+                    <a:stretch>
+                      <a:fillRect/>
+                    </a:stretch>
+                  </pic:blipFill>
+                  <pic:spPr>
+                    <a:xfrm>
+                      <a:off x="0" y="0"/>
+                      <a:ext cx="5943600" cy="326390"/>
+                    </a:xfrm>
+                    <a:prstGeom prst="rect">
+                      <a:avLst/>
+                    </a:prstGeom>
+                  </pic:spPr>
+                </pic:pic>
+              </a:graphicData>
+            </a:graphic>
+          </wp:inline>
+        </w:drawing>
+      </w:r>
+    </w:p>
+    <w:p>
+      <w:pPr>
+        <w:tabs>
+          <w:tab w:val="left" w:pos="6630"/>
+        </w:tabs>
+        <w:jc w:val="both"/>
+      </w:pPr>
+      <w:r>
+        <w:t>Check it in the hive table,</w:t>
+      </w:r>
+    </w:p>
+    <w:p>
+      <w:pPr>
+        <w:tabs>
+          <w:tab w:val="left" w:pos="6630"/>
+        </w:tabs>
+        <w:jc w:val="both"/>
+        <w:rPr>
+          <w:b/>
+          <w:bCs/>
+          <w:i/>
+          <w:iCs/>
+        </w:rPr>
+      </w:pPr>
+      <w:proofErr w:type="gramStart"/>
+      <w:r>
+        <w:rPr>
+          <w:b/>
+          <w:bCs/>
+          <w:i/>
+          <w:iCs/>
+        </w:rPr>
+        <w:t>hive</w:t>
+      </w:r>
+      <w:proofErr w:type="gramEnd"/>
+      <w:r>
+        <w:rPr>
+          <w:b/>
+          <w:bCs/>
+          <w:i/>
+          <w:iCs/>
+        </w:rPr>
+        <w:t xml:space="preserve"> (default)&gt;</w:t>
+      </w:r>
+    </w:p>
+    <w:p>
+      <w:pPr>
+        <w:tabs>
+          <w:tab w:val="left" w:pos="6630"/>
+        </w:tabs>
+        <w:jc w:val="both"/>
+        <w:rPr>
+          <w:b/>
+          <w:bCs/>
+          <w:i/>
+          <w:iCs/>
+        </w:rPr>
+      </w:pPr>
+      <w:r>
+        <w:rPr>
+          <w:b/>
+          <w:bCs/>
+          <w:i/>
+          <w:iCs/>
+        </w:rPr>
+        <w:t xml:space="preserve">              &gt; SELECT * FROM company4hive;</w:t>
+      </w:r>
+    </w:p>
+    <w:p>
+      <w:pPr>
+        <w:tabs>
+          <w:tab w:val="left" w:pos="6630"/>
+        </w:tabs>
+        <w:jc w:val="both"/>
+        <w:rPr>
+          <w:b/>
+          <w:bCs/>
+          <w:i/>
+          <w:iCs/>
+        </w:rPr>
+      </w:pPr>
+      <w:r>
+        <w:rPr>
+          <w:noProof/>
+        </w:rPr>
+        <w:drawing>
+          <wp:inline distT="0" distB="0" distL="0" distR="0" wp14:anchorId="1E8A222B" wp14:editId="6E0AAF65">
+            <wp:extent cx="5943600" cy="1851660"/>
+            <wp:effectExtent l="0" t="0" r="0" b="0"/>
+            <wp:docPr id="14" name="Picture 14"/>
+            <wp:cNvGraphicFramePr>
+              <a:graphicFrameLocks xmlns:a="http://schemas.openxmlformats.org/drawingml/2006/main" noChangeAspect="1"/>
+            </wp:cNvGraphicFramePr>
+            <a:graphic xmlns:a="http://schemas.openxmlformats.org/drawingml/2006/main">
+              <a:graphicData uri="http://schemas.openxmlformats.org/drawingml/2006/picture">
+                <pic:pic xmlns:pic="http://schemas.openxmlformats.org/drawingml/2006/picture">
+                  <pic:nvPicPr>
+                    <pic:cNvPr id="1" name=""/>
+                    <pic:cNvPicPr/>
+                  </pic:nvPicPr>
+                  <pic:blipFill>
+                    <a:blip r:embed="rId24"/>
+                    <a:stretch>
+                      <a:fillRect/>
+                    </a:stretch>
+                  </pic:blipFill>
+                  <pic:spPr>
+                    <a:xfrm>
+                      <a:off x="0" y="0"/>
+                      <a:ext cx="5943600" cy="1851660"/>
+                    </a:xfrm>
+                    <a:prstGeom prst="rect">
+                      <a:avLst/>
+                    </a:prstGeom>
+                  </pic:spPr>
+                </pic:pic>
+              </a:graphicData>
+            </a:graphic>
+          </wp:inline>
+        </w:drawing>
+      </w:r>
+    </w:p>
+    <w:p>
+      <w:pPr>
+        <w:tabs>
+          <w:tab w:val="left" w:pos="6630"/>
+        </w:tabs>
+        <w:jc w:val="both"/>
+        <w:rPr>
+          <w:b/>
+          <w:bCs/>
+          <w:i/>
+          <w:iCs/>
+        </w:rPr>
+      </w:pPr>
+      <w:r>
+        <w:t xml:space="preserve">Hence, the incremental append from </w:t>
+      </w:r>
+      <w:proofErr w:type="spellStart"/>
+      <w:r>
+        <w:t>mysql</w:t>
+      </w:r>
+      <w:proofErr w:type="spellEnd"/>
+      <w:r>
+        <w:t xml:space="preserve"> to hive has been succeeded by performing </w:t>
+      </w:r>
+      <w:r>
+        <w:rPr>
+          <w:b/>
+          <w:bCs/>
+          <w:i/>
+          <w:iCs/>
+        </w:rPr>
+        <w:t xml:space="preserve">“Incremental import to HDFS and mapping Hive table to </w:t>
+      </w:r>
+      <w:proofErr w:type="spellStart"/>
+      <w:r>
+        <w:rPr>
+          <w:b/>
+          <w:bCs/>
+          <w:i/>
+          <w:iCs/>
+        </w:rPr>
+        <w:t>sqoop's</w:t>
+      </w:r>
+      <w:proofErr w:type="spellEnd"/>
+      <w:r>
+        <w:rPr>
+          <w:b/>
+          <w:bCs/>
+          <w:i/>
+          <w:iCs/>
+        </w:rPr>
+        <w:t xml:space="preserve"> target-</w:t>
+      </w:r>
+      <w:proofErr w:type="spellStart"/>
+      <w:r>
+        <w:rPr>
+          <w:b/>
+          <w:bCs/>
+          <w:i/>
+          <w:iCs/>
+        </w:rPr>
+        <w:t>dir</w:t>
+      </w:r>
+      <w:proofErr w:type="spellEnd"/>
+      <w:r>
+        <w:rPr>
+          <w:b/>
+          <w:bCs/>
+          <w:i/>
+          <w:iCs/>
+        </w:rPr>
+        <w:t>”</w:t>
+      </w:r>
+    </w:p>
+    <w:p>
+      <w:pPr>
+        <w:tabs>
+          <w:tab w:val="left" w:pos="6630"/>
+        </w:tabs>
+        <w:jc w:val="both"/>
+      </w:pPr>
+      <w:r>
+        <w:t xml:space="preserve">Note:- in the hive table we have got 17 rows instead of 16 rows, this is due to the contractor </w:t>
+      </w:r>
+      <w:proofErr w:type="spellStart"/>
+      <w:r>
+        <w:rPr>
+          <w:b/>
+          <w:bCs/>
+        </w:rPr>
+        <w:t>EmpID</w:t>
+      </w:r>
+      <w:proofErr w:type="spellEnd"/>
+      <w:r>
+        <w:t xml:space="preserve"> </w:t>
+      </w:r>
+      <w:r>
+        <w:rPr>
+          <w:b/>
+          <w:bCs/>
+        </w:rPr>
+        <w:t>113</w:t>
+      </w:r>
+      <w:r>
+        <w:rPr>
+          <w:b/>
+          <w:bCs/>
+          <w:i/>
+          <w:iCs/>
+        </w:rPr>
+        <w:t xml:space="preserve"> </w:t>
+      </w:r>
+      <w:r>
+        <w:t>which is greater than the key value 9, hence it is repeated 2 times.</w:t>
+      </w:r>
     </w:p>
     <w:sectPr>
-      <w:headerReference w:type="default" r:id="rId17"/>
-      <w:footerReference w:type="default" r:id="rId18"/>
+      <w:headerReference w:type="default" r:id="rId25"/>
+      <w:footerReference w:type="default" r:id="rId26"/>
       <w:pgSz w:w="12240" w:h="15840"/>
       <w:pgMar w:top="1440" w:right="1440" w:bottom="1440" w:left="1440" w:header="708" w:footer="708" w:gutter="0"/>
       <w:cols w:space="708"/>
@@ -1933,7 +3466,7 @@
           <w:rPr>
             <w:noProof/>
           </w:rPr>
-          <w:t>4</w:t>
+          <w:t>5</w:t>
         </w:r>
         <w:r>
           <w:rPr>
@@ -2180,9 +3713,9 @@
     </w:lvl>
   </w:abstractNum>
   <w:abstractNum w:abstractNumId="1" w15:restartNumberingAfterBreak="0">
-    <w:nsid w:val="6D3008FB"/>
+    <w:nsid w:val="07877A1C"/>
     <w:multiLevelType w:val="hybridMultilevel"/>
-    <w:tmpl w:val="9CD05B6A"/>
+    <w:tmpl w:val="B8B8EB6A"/>
     <w:lvl w:ilvl="0" w:tplc="0409000F">
       <w:start w:val="1"/>
       <w:numFmt w:val="decimal"/>
@@ -2268,11 +3801,103 @@
       </w:pPr>
     </w:lvl>
   </w:abstractNum>
+  <w:abstractNum w:abstractNumId="2" w15:restartNumberingAfterBreak="0">
+    <w:nsid w:val="6D3008FB"/>
+    <w:multiLevelType w:val="hybridMultilevel"/>
+    <w:tmpl w:val="9CD05B6A"/>
+    <w:lvl w:ilvl="0" w:tplc="0409000F">
+      <w:start w:val="1"/>
+      <w:numFmt w:val="decimal"/>
+      <w:lvlText w:val="%1."/>
+      <w:lvlJc w:val="left"/>
+      <w:pPr>
+        <w:ind w:left="720" w:hanging="360"/>
+      </w:pPr>
+      <w:rPr>
+        <w:rFonts w:hint="default"/>
+      </w:rPr>
+    </w:lvl>
+    <w:lvl w:ilvl="1" w:tplc="04090019" w:tentative="1">
+      <w:start w:val="1"/>
+      <w:numFmt w:val="lowerLetter"/>
+      <w:lvlText w:val="%2."/>
+      <w:lvlJc w:val="left"/>
+      <w:pPr>
+        <w:ind w:left="1440" w:hanging="360"/>
+      </w:pPr>
+    </w:lvl>
+    <w:lvl w:ilvl="2" w:tplc="0409001B" w:tentative="1">
+      <w:start w:val="1"/>
+      <w:numFmt w:val="lowerRoman"/>
+      <w:lvlText w:val="%3."/>
+      <w:lvlJc w:val="right"/>
+      <w:pPr>
+        <w:ind w:left="2160" w:hanging="180"/>
+      </w:pPr>
+    </w:lvl>
+    <w:lvl w:ilvl="3" w:tplc="0409000F" w:tentative="1">
+      <w:start w:val="1"/>
+      <w:numFmt w:val="decimal"/>
+      <w:lvlText w:val="%4."/>
+      <w:lvlJc w:val="left"/>
+      <w:pPr>
+        <w:ind w:left="2880" w:hanging="360"/>
+      </w:pPr>
+    </w:lvl>
+    <w:lvl w:ilvl="4" w:tplc="04090019" w:tentative="1">
+      <w:start w:val="1"/>
+      <w:numFmt w:val="lowerLetter"/>
+      <w:lvlText w:val="%5."/>
+      <w:lvlJc w:val="left"/>
+      <w:pPr>
+        <w:ind w:left="3600" w:hanging="360"/>
+      </w:pPr>
+    </w:lvl>
+    <w:lvl w:ilvl="5" w:tplc="0409001B" w:tentative="1">
+      <w:start w:val="1"/>
+      <w:numFmt w:val="lowerRoman"/>
+      <w:lvlText w:val="%6."/>
+      <w:lvlJc w:val="right"/>
+      <w:pPr>
+        <w:ind w:left="4320" w:hanging="180"/>
+      </w:pPr>
+    </w:lvl>
+    <w:lvl w:ilvl="6" w:tplc="0409000F" w:tentative="1">
+      <w:start w:val="1"/>
+      <w:numFmt w:val="decimal"/>
+      <w:lvlText w:val="%7."/>
+      <w:lvlJc w:val="left"/>
+      <w:pPr>
+        <w:ind w:left="5040" w:hanging="360"/>
+      </w:pPr>
+    </w:lvl>
+    <w:lvl w:ilvl="7" w:tplc="04090019" w:tentative="1">
+      <w:start w:val="1"/>
+      <w:numFmt w:val="lowerLetter"/>
+      <w:lvlText w:val="%8."/>
+      <w:lvlJc w:val="left"/>
+      <w:pPr>
+        <w:ind w:left="5760" w:hanging="360"/>
+      </w:pPr>
+    </w:lvl>
+    <w:lvl w:ilvl="8" w:tplc="0409001B" w:tentative="1">
+      <w:start w:val="1"/>
+      <w:numFmt w:val="lowerRoman"/>
+      <w:lvlText w:val="%9."/>
+      <w:lvlJc w:val="right"/>
+      <w:pPr>
+        <w:ind w:left="6480" w:hanging="180"/>
+      </w:pPr>
+    </w:lvl>
+  </w:abstractNum>
   <w:num w:numId="1">
-    <w:abstractNumId w:val="1"/>
+    <w:abstractNumId w:val="2"/>
   </w:num>
   <w:num w:numId="2">
     <w:abstractNumId w:val="0"/>
+  </w:num>
+  <w:num w:numId="3">
+    <w:abstractNumId w:val="1"/>
   </w:num>
   <w:numIdMacAtCleanup w:val="2"/>
 </w:numbering>
@@ -3426,7 +5051,7 @@
 </file>
 
 <file path=customXml/itemProps1.xml><?xml version="1.0" encoding="utf-8"?>
-<ds:datastoreItem xmlns:ds="http://schemas.openxmlformats.org/officeDocument/2006/customXml" ds:itemID="{6F9ACA7D-D33A-4933-9F12-49958BD2F445}">
+<ds:datastoreItem xmlns:ds="http://schemas.openxmlformats.org/officeDocument/2006/customXml" ds:itemID="{30BC0811-C187-4E69-8593-E814E659AEBF}">
   <ds:schemaRefs>
     <ds:schemaRef ds:uri="http://schemas.openxmlformats.org/officeDocument/2006/bibliography"/>
   </ds:schemaRefs>

</xml_diff>